<commit_message>
Added unit_price to Order schema
</commit_message>
<xml_diff>
--- a/docs/project-proposal.update.docx
+++ b/docs/project-proposal.update.docx
@@ -1177,8 +1177,8 @@
         </w:rPr>
         <w:lastRenderedPageBreak/>
         <w:drawing>
-          <wp:inline distT="0" distB="0" distL="0" distR="0" wp14:anchorId="76BEEA3D" wp14:editId="0A86D826">
-            <wp:extent cx="5943600" cy="5170005"/>
+          <wp:inline distT="0" distB="0" distL="0" distR="0" wp14:anchorId="76BEEA3D" wp14:editId="4A6D8B8C">
+            <wp:extent cx="5943599" cy="5170005"/>
             <wp:effectExtent l="0" t="0" r="0" b="0"/>
             <wp:docPr id="2" name="Picture 2"/>
             <wp:cNvGraphicFramePr>
@@ -1206,7 +1206,7 @@
                   <pic:spPr>
                     <a:xfrm>
                       <a:off x="0" y="0"/>
-                      <a:ext cx="5943600" cy="5170005"/>
+                      <a:ext cx="5943599" cy="5170005"/>
                     </a:xfrm>
                     <a:prstGeom prst="rect">
                       <a:avLst/>
@@ -1218,6 +1218,8 @@
           </wp:inline>
         </w:drawing>
       </w:r>
+      <w:bookmarkStart w:id="0" w:name="_GoBack"/>
+      <w:bookmarkEnd w:id="0"/>
     </w:p>
     <w:p>
       <w:pPr>
@@ -1288,8 +1290,6 @@
       <w:r>
         <w:t>Seller and Moderator</w:t>
       </w:r>
-      <w:bookmarkStart w:id="0" w:name="_GoBack"/>
-      <w:bookmarkEnd w:id="0"/>
     </w:p>
     <w:sectPr>
       <w:pgSz w:w="12240" w:h="15840"/>

</xml_diff>